<commit_message>
ran load.ipynb, and uploaded completed technical writeup
</commit_message>
<xml_diff>
--- a/Technical Writeup - May 4 2021.docx
+++ b/Technical Writeup - May 4 2021.docx
@@ -37,9 +37,22 @@
           <w:szCs w:val="28"/>
           <w:u w:val="single"/>
         </w:rPr>
-        <w:t xml:space="preserve"> - Project 2</w:t>
-      </w:r>
-      <w:r>
+        <w:t xml:space="preserve"> - Project 2 – Final Report</w:t>
+      </w:r>
+    </w:p>
+    <w:p>
+      <w:pPr>
+        <w:spacing w:line="240" w:lineRule="auto"/>
+        <w:rPr>
+          <w:rFonts w:ascii="Calibri" w:hAnsi="Calibri" w:cs="Calibri"/>
+          <w:b/>
+          <w:bCs/>
+        </w:rPr>
+      </w:pPr>
+    </w:p>
+    <w:p>
+      <w:pPr>
+        <w:spacing w:line="240" w:lineRule="auto"/>
         <w:rPr>
           <w:rFonts w:ascii="Calibri" w:hAnsi="Calibri" w:cs="Calibri"/>
           <w:b/>
@@ -48,22 +61,8 @@
           <w:szCs w:val="28"/>
           <w:u w:val="single"/>
         </w:rPr>
-        <w:t xml:space="preserve"> – Final Report</w:t>
-      </w:r>
-    </w:p>
-    <w:p>
-      <w:pPr>
-        <w:spacing w:line="240" w:lineRule="auto"/>
-        <w:rPr>
-          <w:rFonts w:ascii="Calibri" w:hAnsi="Calibri" w:cs="Calibri"/>
-          <w:b/>
-          <w:bCs/>
-        </w:rPr>
-      </w:pPr>
-    </w:p>
-    <w:p>
-      <w:pPr>
-        <w:spacing w:line="240" w:lineRule="auto"/>
+      </w:pPr>
+      <w:r>
         <w:rPr>
           <w:rFonts w:ascii="Calibri" w:hAnsi="Calibri" w:cs="Calibri"/>
           <w:b/>
@@ -72,16 +71,6 @@
           <w:szCs w:val="28"/>
           <w:u w:val="single"/>
         </w:rPr>
-      </w:pPr>
-      <w:r>
-        <w:rPr>
-          <w:rFonts w:ascii="Calibri" w:hAnsi="Calibri" w:cs="Calibri"/>
-          <w:b/>
-          <w:bCs/>
-          <w:sz w:val="28"/>
-          <w:szCs w:val="28"/>
-          <w:u w:val="single"/>
-        </w:rPr>
         <w:t>Extract:</w:t>
       </w:r>
     </w:p>
@@ -115,15 +104,9 @@
         <w:rPr>
           <w:rFonts w:ascii="Calibri" w:hAnsi="Calibri" w:cs="Calibri"/>
         </w:rPr>
-        <w:t>United Kingdom, 2005 to 2015</w:t>
-      </w:r>
-      <w:r>
-        <w:rPr>
-          <w:rFonts w:ascii="Calibri" w:hAnsi="Calibri" w:cs="Calibri"/>
-        </w:rPr>
-        <w:t xml:space="preserve"> </w:t>
-      </w:r>
-      <w:hyperlink r:id="rId5" w:history="1">
+        <w:t xml:space="preserve">United Kingdom, 2005 to 2015 </w:t>
+      </w:r>
+      <w:hyperlink r:id="rId5" w:anchor="NCDB_1999_to_2014.csv" w:history="1">
         <w:r>
           <w:rPr>
             <w:rStyle w:val="Hyperlink"/>
@@ -184,13 +167,7 @@
         <w:rPr>
           <w:rFonts w:ascii="Calibri" w:hAnsi="Calibri" w:cs="Calibri"/>
         </w:rPr>
-        <w:t>All files in the repositories were csv</w:t>
-      </w:r>
-      <w:r>
-        <w:rPr>
-          <w:rFonts w:ascii="Calibri" w:hAnsi="Calibri" w:cs="Calibri"/>
-        </w:rPr>
-        <w:t>.</w:t>
+        <w:t>All files in the repositories were csv.</w:t>
       </w:r>
     </w:p>
     <w:p>
@@ -334,37 +311,7 @@
         <w:rPr>
           <w:rFonts w:ascii="Calibri" w:hAnsi="Calibri" w:cs="Calibri"/>
         </w:rPr>
-        <w:t xml:space="preserve">In general, we saw that both </w:t>
-      </w:r>
-      <w:r>
-        <w:rPr>
-          <w:rFonts w:ascii="Calibri" w:hAnsi="Calibri" w:cs="Calibri"/>
-        </w:rPr>
-        <w:t xml:space="preserve">the </w:t>
-      </w:r>
-      <w:r>
-        <w:rPr>
-          <w:rFonts w:ascii="Calibri" w:hAnsi="Calibri" w:cs="Calibri"/>
-        </w:rPr>
-        <w:t xml:space="preserve">Canada and UK had </w:t>
-      </w:r>
-      <w:r>
-        <w:rPr>
-          <w:rFonts w:ascii="Calibri" w:hAnsi="Calibri" w:cs="Calibri"/>
-        </w:rPr>
-        <w:t xml:space="preserve">sufficient data to be sufficient in terms of a population, but also provided enough content which </w:t>
-      </w:r>
-      <w:r>
-        <w:rPr>
-          <w:rFonts w:ascii="Calibri" w:hAnsi="Calibri" w:cs="Calibri"/>
-        </w:rPr>
-        <w:t xml:space="preserve">would allow us to do any </w:t>
-      </w:r>
-      <w:r>
-        <w:rPr>
-          <w:rFonts w:ascii="Calibri" w:hAnsi="Calibri" w:cs="Calibri"/>
-        </w:rPr>
-        <w:t>future analysis.</w:t>
+        <w:t>In general, we saw that both the Canada and UK had sufficient data to be sufficient in terms of a population, but also provided enough content which would allow us to do any future analysis.</w:t>
       </w:r>
     </w:p>
     <w:p>
@@ -651,83 +598,105 @@
         <w:rPr>
           <w:rFonts w:ascii="Calibri" w:hAnsi="Calibri" w:cs="Calibri"/>
         </w:rPr>
-        <w:t>* The type of final production database to load the data into (relational or non-relational).</w:t>
-      </w:r>
-    </w:p>
-    <w:p>
-      <w:pPr>
-        <w:spacing w:line="240" w:lineRule="auto"/>
-        <w:rPr>
-          <w:rFonts w:ascii="Calibri" w:hAnsi="Calibri" w:cs="Calibri"/>
-        </w:rPr>
-      </w:pPr>
-    </w:p>
-    <w:p>
-      <w:pPr>
-        <w:spacing w:line="240" w:lineRule="auto"/>
-        <w:rPr>
-          <w:rFonts w:ascii="Calibri" w:hAnsi="Calibri" w:cs="Calibri"/>
-        </w:rPr>
-      </w:pPr>
-    </w:p>
-    <w:p>
-      <w:pPr>
-        <w:spacing w:line="240" w:lineRule="auto"/>
-        <w:rPr>
-          <w:rFonts w:ascii="Calibri" w:hAnsi="Calibri" w:cs="Calibri"/>
-        </w:rPr>
-      </w:pPr>
-    </w:p>
-    <w:p>
-      <w:pPr>
-        <w:spacing w:line="240" w:lineRule="auto"/>
-        <w:rPr>
-          <w:rFonts w:ascii="Calibri" w:hAnsi="Calibri" w:cs="Calibri"/>
-        </w:rPr>
-      </w:pPr>
-      <w:r>
-        <w:rPr>
-          <w:rFonts w:ascii="Calibri" w:hAnsi="Calibri" w:cs="Calibri"/>
-        </w:rPr>
-        <w:t>Once you have identified your datasets, perform ETL on the data. Make sure to plan and document the following:</w:t>
-      </w:r>
-    </w:p>
-    <w:p>
-      <w:pPr>
-        <w:spacing w:line="240" w:lineRule="auto"/>
-        <w:rPr>
-          <w:rFonts w:ascii="Calibri" w:hAnsi="Calibri" w:cs="Calibri"/>
-        </w:rPr>
-      </w:pPr>
-    </w:p>
-    <w:p>
-      <w:pPr>
-        <w:spacing w:line="240" w:lineRule="auto"/>
-        <w:rPr>
-          <w:rFonts w:ascii="Calibri" w:hAnsi="Calibri" w:cs="Calibri"/>
-        </w:rPr>
-      </w:pPr>
-    </w:p>
-    <w:p>
-      <w:pPr>
-        <w:spacing w:line="240" w:lineRule="auto"/>
-        <w:rPr>
-          <w:rFonts w:ascii="Calibri" w:hAnsi="Calibri" w:cs="Calibri"/>
-        </w:rPr>
-      </w:pPr>
-    </w:p>
-    <w:p>
-      <w:pPr>
-        <w:spacing w:line="240" w:lineRule="auto"/>
-        <w:rPr>
-          <w:rFonts w:ascii="Calibri" w:hAnsi="Calibri" w:cs="Calibri"/>
-        </w:rPr>
-      </w:pPr>
-      <w:r>
-        <w:rPr>
-          <w:rFonts w:ascii="Calibri" w:hAnsi="Calibri" w:cs="Calibri"/>
-        </w:rPr>
-        <w:t>* The final tables or collections that will be used in the production database.</w:t>
+        <w:t xml:space="preserve">We loaded the data into a Postgres relational database. We chose to do this because our data was already structured in a way in which we did not need to utilize the unstructured design of </w:t>
+      </w:r>
+      <w:proofErr w:type="spellStart"/>
+      <w:r>
+        <w:rPr>
+          <w:rFonts w:ascii="Calibri" w:hAnsi="Calibri" w:cs="Calibri"/>
+        </w:rPr>
+        <w:t>noSQL</w:t>
+      </w:r>
+      <w:proofErr w:type="spellEnd"/>
+      <w:r>
+        <w:rPr>
+          <w:rFonts w:ascii="Calibri" w:hAnsi="Calibri" w:cs="Calibri"/>
+        </w:rPr>
+        <w:t xml:space="preserve"> databases. </w:t>
+      </w:r>
+    </w:p>
+    <w:p>
+      <w:pPr>
+        <w:spacing w:line="240" w:lineRule="auto"/>
+        <w:rPr>
+          <w:rFonts w:ascii="Calibri" w:hAnsi="Calibri" w:cs="Calibri"/>
+        </w:rPr>
+      </w:pPr>
+      <w:r>
+        <w:rPr>
+          <w:rFonts w:ascii="Calibri" w:hAnsi="Calibri" w:cs="Calibri"/>
+        </w:rPr>
+        <w:t>To do above, we first created a create_db.py file which housed the function to create the database in Postgres for the user if it does not already exist. A connection is then made to the database.</w:t>
+      </w:r>
+    </w:p>
+    <w:p>
+      <w:pPr>
+        <w:spacing w:line="240" w:lineRule="auto"/>
+        <w:rPr>
+          <w:rFonts w:ascii="Calibri" w:hAnsi="Calibri" w:cs="Calibri"/>
+        </w:rPr>
+      </w:pPr>
+      <w:r>
+        <w:rPr>
+          <w:rFonts w:ascii="Calibri" w:hAnsi="Calibri" w:cs="Calibri"/>
+        </w:rPr>
+        <w:t xml:space="preserve">The final data is loaded into </w:t>
+      </w:r>
+      <w:proofErr w:type="spellStart"/>
+      <w:r>
+        <w:rPr>
+          <w:rFonts w:ascii="Calibri" w:hAnsi="Calibri" w:cs="Calibri"/>
+        </w:rPr>
+        <w:t>dataframes</w:t>
+      </w:r>
+      <w:proofErr w:type="spellEnd"/>
+      <w:r>
+        <w:rPr>
+          <w:rFonts w:ascii="Calibri" w:hAnsi="Calibri" w:cs="Calibri"/>
+        </w:rPr>
+        <w:t xml:space="preserve"> from the staging folder for both the UK and Canada data. It is then pushed to the collisions database created earlier via the </w:t>
+      </w:r>
+      <w:proofErr w:type="spellStart"/>
+      <w:r>
+        <w:rPr>
+          <w:rFonts w:ascii="Calibri" w:hAnsi="Calibri" w:cs="Calibri"/>
+        </w:rPr>
+        <w:t>to_SQL</w:t>
+      </w:r>
+      <w:proofErr w:type="spellEnd"/>
+      <w:r>
+        <w:rPr>
+          <w:rFonts w:ascii="Calibri" w:hAnsi="Calibri" w:cs="Calibri"/>
+        </w:rPr>
+        <w:t xml:space="preserve"> function in Pandas.</w:t>
+      </w:r>
+    </w:p>
+    <w:p>
+      <w:pPr>
+        <w:spacing w:line="240" w:lineRule="auto"/>
+        <w:rPr>
+          <w:rFonts w:ascii="Calibri" w:hAnsi="Calibri" w:cs="Calibri"/>
+        </w:rPr>
+      </w:pPr>
+      <w:r>
+        <w:rPr>
+          <w:rFonts w:ascii="Calibri" w:hAnsi="Calibri" w:cs="Calibri"/>
+        </w:rPr>
+        <w:t xml:space="preserve">Finally, it is loaded back into a </w:t>
+      </w:r>
+      <w:proofErr w:type="spellStart"/>
+      <w:r>
+        <w:rPr>
+          <w:rFonts w:ascii="Calibri" w:hAnsi="Calibri" w:cs="Calibri"/>
+        </w:rPr>
+        <w:t>dataframe</w:t>
+      </w:r>
+      <w:proofErr w:type="spellEnd"/>
+      <w:r>
+        <w:rPr>
+          <w:rFonts w:ascii="Calibri" w:hAnsi="Calibri" w:cs="Calibri"/>
+        </w:rPr>
+        <w:t xml:space="preserve"> to test whether it was loaded successfully.</w:t>
       </w:r>
     </w:p>
     <w:p>
@@ -1040,7 +1009,7 @@
     <w:lsdException w:name="Table Web 2" w:semiHidden="1" w:unhideWhenUsed="1"/>
     <w:lsdException w:name="Table Web 3" w:semiHidden="1" w:unhideWhenUsed="1"/>
     <w:lsdException w:name="Balloon Text" w:semiHidden="1" w:unhideWhenUsed="1"/>
-    <w:lsdException w:name="Table Grid" w:semiHidden="1" w:uiPriority="59" w:unhideWhenUsed="1"/>
+    <w:lsdException w:name="Table Grid" w:uiPriority="59"/>
     <w:lsdException w:name="Table Theme" w:semiHidden="1" w:unhideWhenUsed="1"/>
     <w:lsdException w:name="Placeholder Text" w:semiHidden="1"/>
     <w:lsdException w:name="No Spacing" w:uiPriority="1" w:qFormat="1"/>

</xml_diff>